<commit_message>
Ivo enviou ontem o contato, por isso só estamos enviando hoje.
</commit_message>
<xml_diff>
--- a/Documentos/Iteração 4.docx
+++ b/Documentos/Iteração 4.docx
@@ -36,10 +36,10 @@
         <w:tblStyle w:val="Tabelacomgrade"/>
         <w:tblW w:w="10719" w:type="dxa"/>
         <w:jc w:val="left"/>
-        <w:tblInd w:w="-5" w:type="dxa"/>
+        <w:tblInd w:w="-10" w:type="dxa"/>
         <w:tblCellMar>
           <w:top w:w="0" w:type="dxa"/>
-          <w:left w:w="103" w:type="dxa"/>
+          <w:left w:w="98" w:type="dxa"/>
           <w:bottom w:w="0" w:type="dxa"/>
           <w:right w:w="108" w:type="dxa"/>
         </w:tblCellMar>
@@ -59,7 +59,7 @@
             <w:tcBorders/>
             <w:shd w:fill="auto" w:val="clear"/>
             <w:tcMar>
-              <w:left w:w="103" w:type="dxa"/>
+              <w:left w:w="98" w:type="dxa"/>
             </w:tcMar>
             <w:vAlign w:val="center"/>
           </w:tcPr>
@@ -82,7 +82,7 @@
             <w:tcBorders/>
             <w:shd w:fill="auto" w:val="clear"/>
             <w:tcMar>
-              <w:left w:w="103" w:type="dxa"/>
+              <w:left w:w="98" w:type="dxa"/>
             </w:tcMar>
           </w:tcPr>
           <w:p>
@@ -108,7 +108,7 @@
             <w:tcBorders/>
             <w:shd w:fill="auto" w:val="clear"/>
             <w:tcMar>
-              <w:left w:w="103" w:type="dxa"/>
+              <w:left w:w="98" w:type="dxa"/>
             </w:tcMar>
             <w:vAlign w:val="center"/>
           </w:tcPr>
@@ -131,7 +131,7 @@
             <w:tcBorders/>
             <w:shd w:fill="auto" w:val="clear"/>
             <w:tcMar>
-              <w:left w:w="103" w:type="dxa"/>
+              <w:left w:w="98" w:type="dxa"/>
             </w:tcMar>
           </w:tcPr>
           <w:p>
@@ -163,10 +163,10 @@
         <w:tblStyle w:val="Tabelacomgrade"/>
         <w:tblW w:w="10740" w:type="dxa"/>
         <w:jc w:val="left"/>
-        <w:tblInd w:w="-5" w:type="dxa"/>
+        <w:tblInd w:w="-10" w:type="dxa"/>
         <w:tblCellMar>
           <w:top w:w="0" w:type="dxa"/>
-          <w:left w:w="103" w:type="dxa"/>
+          <w:left w:w="98" w:type="dxa"/>
           <w:bottom w:w="0" w:type="dxa"/>
           <w:right w:w="108" w:type="dxa"/>
         </w:tblCellMar>
@@ -193,7 +193,7 @@
             </w:tcBorders>
             <w:shd w:fill="auto" w:val="clear"/>
             <w:tcMar>
-              <w:left w:w="103" w:type="dxa"/>
+              <w:left w:w="98" w:type="dxa"/>
             </w:tcMar>
           </w:tcPr>
           <w:p>
@@ -225,7 +225,7 @@
             </w:tcBorders>
             <w:shd w:fill="auto" w:val="clear"/>
             <w:tcMar>
-              <w:left w:w="103" w:type="dxa"/>
+              <w:left w:w="98" w:type="dxa"/>
             </w:tcMar>
           </w:tcPr>
           <w:p>
@@ -253,7 +253,7 @@
             </w:tcBorders>
             <w:shd w:fill="auto" w:val="clear"/>
             <w:tcMar>
-              <w:left w:w="103" w:type="dxa"/>
+              <w:left w:w="98" w:type="dxa"/>
             </w:tcMar>
           </w:tcPr>
           <w:p>
@@ -281,26 +281,20 @@
             </w:tcBorders>
             <w:shd w:fill="auto" w:val="clear"/>
             <w:tcMar>
-              <w:left w:w="103" w:type="dxa"/>
-            </w:tcMar>
-          </w:tcPr>
-          <w:p>
-            <w:pPr>
-              <w:pStyle w:val="Normal"/>
-              <w:ind w:hanging="0"/>
-              <w:rPr/>
-            </w:pPr>
-            <w:r>
-              <w:rPr>
-                <w:color w:val="000000" w:themeColor="text1"/>
-              </w:rPr>
-              <w:t>Modificar a e</w:t>
-            </w:r>
-            <w:r>
-              <w:rPr>
-                <w:color w:val="000000" w:themeColor="text1"/>
-              </w:rPr>
-              <w:t>strutura básica do site</w:t>
+              <w:left w:w="98" w:type="dxa"/>
+            </w:tcMar>
+          </w:tcPr>
+          <w:p>
+            <w:pPr>
+              <w:pStyle w:val="Normal"/>
+              <w:ind w:hanging="0"/>
+              <w:rPr/>
+            </w:pPr>
+            <w:r>
+              <w:rPr>
+                <w:color w:val="000000" w:themeColor="text1"/>
+              </w:rPr>
+              <w:t>Modificar a estrutura básica do site</w:t>
             </w:r>
           </w:p>
         </w:tc>
@@ -318,7 +312,7 @@
             </w:tcBorders>
             <w:shd w:fill="auto" w:val="clear"/>
             <w:tcMar>
-              <w:left w:w="103" w:type="dxa"/>
+              <w:left w:w="98" w:type="dxa"/>
             </w:tcMar>
           </w:tcPr>
           <w:p>
@@ -345,7 +339,7 @@
             </w:tcBorders>
             <w:shd w:fill="auto" w:val="clear"/>
             <w:tcMar>
-              <w:left w:w="103" w:type="dxa"/>
+              <w:left w:w="98" w:type="dxa"/>
             </w:tcMar>
           </w:tcPr>
           <w:p>
@@ -377,7 +371,7 @@
             </w:tcBorders>
             <w:shd w:fill="auto" w:val="clear"/>
             <w:tcMar>
-              <w:left w:w="103" w:type="dxa"/>
+              <w:left w:w="98" w:type="dxa"/>
             </w:tcMar>
           </w:tcPr>
           <w:p>
@@ -404,7 +398,7 @@
             </w:tcBorders>
             <w:shd w:fill="auto" w:val="clear"/>
             <w:tcMar>
-              <w:left w:w="103" w:type="dxa"/>
+              <w:left w:w="98" w:type="dxa"/>
             </w:tcMar>
           </w:tcPr>
           <w:p>
@@ -436,7 +430,7 @@
             </w:tcBorders>
             <w:shd w:fill="auto" w:val="clear"/>
             <w:tcMar>
-              <w:left w:w="103" w:type="dxa"/>
+              <w:left w:w="98" w:type="dxa"/>
             </w:tcMar>
           </w:tcPr>
           <w:p>
@@ -463,7 +457,7 @@
             </w:tcBorders>
             <w:shd w:fill="auto" w:val="clear"/>
             <w:tcMar>
-              <w:left w:w="103" w:type="dxa"/>
+              <w:left w:w="98" w:type="dxa"/>
             </w:tcMar>
           </w:tcPr>
           <w:p>
@@ -506,10 +500,10 @@
         <w:tblStyle w:val="Tabelacomgrade"/>
         <w:tblW w:w="10726" w:type="dxa"/>
         <w:jc w:val="left"/>
-        <w:tblInd w:w="-5" w:type="dxa"/>
+        <w:tblInd w:w="-10" w:type="dxa"/>
         <w:tblCellMar>
           <w:top w:w="0" w:type="dxa"/>
-          <w:left w:w="103" w:type="dxa"/>
+          <w:left w:w="98" w:type="dxa"/>
           <w:bottom w:w="0" w:type="dxa"/>
           <w:right w:w="108" w:type="dxa"/>
         </w:tblCellMar>
@@ -534,7 +528,7 @@
             </w:tcBorders>
             <w:shd w:fill="auto" w:val="clear"/>
             <w:tcMar>
-              <w:left w:w="103" w:type="dxa"/>
+              <w:left w:w="98" w:type="dxa"/>
             </w:tcMar>
           </w:tcPr>
           <w:p>
@@ -568,7 +562,7 @@
             </w:tcBorders>
             <w:shd w:fill="auto" w:val="clear"/>
             <w:tcMar>
-              <w:left w:w="103" w:type="dxa"/>
+              <w:left w:w="98" w:type="dxa"/>
             </w:tcMar>
           </w:tcPr>
           <w:p>
@@ -597,7 +591,7 @@
             </w:tcBorders>
             <w:shd w:color="auto" w:fill="000000" w:themeFill="text1" w:val="clear"/>
             <w:tcMar>
-              <w:left w:w="103" w:type="dxa"/>
+              <w:left w:w="98" w:type="dxa"/>
             </w:tcMar>
           </w:tcPr>
           <w:p>
@@ -623,7 +617,7 @@
             </w:tcBorders>
             <w:shd w:color="auto" w:fill="000000" w:themeFill="text1" w:val="clear"/>
             <w:tcMar>
-              <w:left w:w="103" w:type="dxa"/>
+              <w:left w:w="98" w:type="dxa"/>
             </w:tcMar>
           </w:tcPr>
           <w:p>
@@ -651,7 +645,7 @@
             </w:tcBorders>
             <w:shd w:fill="auto" w:val="clear"/>
             <w:tcMar>
-              <w:left w:w="103" w:type="dxa"/>
+              <w:left w:w="98" w:type="dxa"/>
             </w:tcMar>
           </w:tcPr>
           <w:p>
@@ -679,7 +673,7 @@
             </w:tcBorders>
             <w:shd w:fill="auto" w:val="clear"/>
             <w:tcMar>
-              <w:left w:w="103" w:type="dxa"/>
+              <w:left w:w="98" w:type="dxa"/>
             </w:tcMar>
           </w:tcPr>
           <w:p>
@@ -707,7 +701,7 @@
             <w:tcBorders/>
             <w:shd w:fill="auto" w:val="clear"/>
             <w:tcMar>
-              <w:left w:w="103" w:type="dxa"/>
+              <w:left w:w="98" w:type="dxa"/>
             </w:tcMar>
           </w:tcPr>
           <w:p>
@@ -731,7 +725,7 @@
             <w:tcBorders/>
             <w:shd w:fill="auto" w:val="clear"/>
             <w:tcMar>
-              <w:left w:w="103" w:type="dxa"/>
+              <w:left w:w="98" w:type="dxa"/>
             </w:tcMar>
           </w:tcPr>
           <w:p>
@@ -759,7 +753,7 @@
             <w:tcBorders/>
             <w:shd w:fill="auto" w:val="clear"/>
             <w:tcMar>
-              <w:left w:w="103" w:type="dxa"/>
+              <w:left w:w="98" w:type="dxa"/>
             </w:tcMar>
           </w:tcPr>
           <w:p>
@@ -783,7 +777,7 @@
             <w:tcBorders/>
             <w:shd w:fill="auto" w:val="clear"/>
             <w:tcMar>
-              <w:left w:w="103" w:type="dxa"/>
+              <w:left w:w="98" w:type="dxa"/>
             </w:tcMar>
           </w:tcPr>
           <w:p>
@@ -811,7 +805,7 @@
             <w:tcBorders/>
             <w:shd w:fill="auto" w:val="clear"/>
             <w:tcMar>
-              <w:left w:w="103" w:type="dxa"/>
+              <w:left w:w="98" w:type="dxa"/>
             </w:tcMar>
           </w:tcPr>
           <w:p>
@@ -835,20 +829,26 @@
             <w:tcBorders/>
             <w:shd w:fill="auto" w:val="clear"/>
             <w:tcMar>
-              <w:left w:w="103" w:type="dxa"/>
-            </w:tcMar>
-          </w:tcPr>
-          <w:p>
-            <w:pPr>
-              <w:pStyle w:val="Normal"/>
-              <w:ind w:hanging="0"/>
-              <w:rPr/>
-            </w:pPr>
-            <w:r>
-              <w:rPr>
-                <w:color w:val="000000" w:themeColor="text1"/>
-              </w:rPr>
-              <w:t>Verificar o código</w:t>
+              <w:left w:w="98" w:type="dxa"/>
+            </w:tcMar>
+          </w:tcPr>
+          <w:p>
+            <w:pPr>
+              <w:pStyle w:val="Normal"/>
+              <w:ind w:hanging="0"/>
+              <w:rPr/>
+            </w:pPr>
+            <w:r>
+              <w:rPr>
+                <w:color w:val="000000" w:themeColor="text1"/>
+              </w:rPr>
+              <w:t xml:space="preserve">Verificar o código </w:t>
+            </w:r>
+            <w:r>
+              <w:rPr>
+                <w:color w:val="000000" w:themeColor="text1"/>
+              </w:rPr>
+              <w:t>do menu</w:t>
             </w:r>
           </w:p>
         </w:tc>
@@ -863,7 +863,7 @@
             <w:tcBorders/>
             <w:shd w:fill="auto" w:val="clear"/>
             <w:tcMar>
-              <w:left w:w="103" w:type="dxa"/>
+              <w:left w:w="98" w:type="dxa"/>
             </w:tcMar>
           </w:tcPr>
           <w:p>
@@ -887,7 +887,7 @@
             <w:tcBorders/>
             <w:shd w:fill="auto" w:val="clear"/>
             <w:tcMar>
-              <w:left w:w="103" w:type="dxa"/>
+              <w:left w:w="98" w:type="dxa"/>
             </w:tcMar>
           </w:tcPr>
           <w:p>
@@ -915,7 +915,7 @@
             <w:tcBorders/>
             <w:shd w:fill="auto" w:val="clear"/>
             <w:tcMar>
-              <w:left w:w="103" w:type="dxa"/>
+              <w:left w:w="98" w:type="dxa"/>
             </w:tcMar>
           </w:tcPr>
           <w:p>
@@ -939,7 +939,7 @@
             <w:tcBorders/>
             <w:shd w:fill="auto" w:val="clear"/>
             <w:tcMar>
-              <w:left w:w="103" w:type="dxa"/>
+              <w:left w:w="98" w:type="dxa"/>
             </w:tcMar>
           </w:tcPr>
           <w:p>
@@ -967,7 +967,7 @@
             <w:tcBorders/>
             <w:shd w:fill="auto" w:val="clear"/>
             <w:tcMar>
-              <w:left w:w="103" w:type="dxa"/>
+              <w:left w:w="98" w:type="dxa"/>
             </w:tcMar>
           </w:tcPr>
           <w:p>
@@ -993,7 +993,7 @@
             <w:tcBorders/>
             <w:shd w:fill="auto" w:val="clear"/>
             <w:tcMar>
-              <w:left w:w="103" w:type="dxa"/>
+              <w:left w:w="98" w:type="dxa"/>
             </w:tcMar>
           </w:tcPr>
           <w:p>
@@ -1023,7 +1023,7 @@
             <w:tcBorders/>
             <w:shd w:fill="auto" w:val="clear"/>
             <w:tcMar>
-              <w:left w:w="103" w:type="dxa"/>
+              <w:left w:w="98" w:type="dxa"/>
             </w:tcMar>
           </w:tcPr>
           <w:p>
@@ -1048,7 +1048,7 @@
             <w:tcBorders/>
             <w:shd w:fill="auto" w:val="clear"/>
             <w:tcMar>
-              <w:left w:w="103" w:type="dxa"/>
+              <w:left w:w="98" w:type="dxa"/>
             </w:tcMar>
           </w:tcPr>
           <w:p>
@@ -1077,7 +1077,7 @@
             <w:tcBorders/>
             <w:shd w:fill="auto" w:val="clear"/>
             <w:tcMar>
-              <w:left w:w="103" w:type="dxa"/>
+              <w:left w:w="98" w:type="dxa"/>
             </w:tcMar>
           </w:tcPr>
           <w:p>
@@ -1102,7 +1102,7 @@
             <w:tcBorders/>
             <w:shd w:fill="auto" w:val="clear"/>
             <w:tcMar>
-              <w:left w:w="103" w:type="dxa"/>
+              <w:left w:w="98" w:type="dxa"/>
             </w:tcMar>
           </w:tcPr>
           <w:p>
@@ -1131,7 +1131,7 @@
             <w:tcBorders/>
             <w:shd w:fill="auto" w:val="clear"/>
             <w:tcMar>
-              <w:left w:w="103" w:type="dxa"/>
+              <w:left w:w="98" w:type="dxa"/>
             </w:tcMar>
           </w:tcPr>
           <w:p>
@@ -1156,7 +1156,7 @@
             <w:tcBorders/>
             <w:shd w:fill="auto" w:val="clear"/>
             <w:tcMar>
-              <w:left w:w="103" w:type="dxa"/>
+              <w:left w:w="98" w:type="dxa"/>
             </w:tcMar>
           </w:tcPr>
           <w:p>
@@ -1185,7 +1185,7 @@
             <w:tcBorders/>
             <w:shd w:fill="auto" w:val="clear"/>
             <w:tcMar>
-              <w:left w:w="103" w:type="dxa"/>
+              <w:left w:w="98" w:type="dxa"/>
             </w:tcMar>
           </w:tcPr>
           <w:p>
@@ -1210,7 +1210,7 @@
             <w:tcBorders/>
             <w:shd w:fill="auto" w:val="clear"/>
             <w:tcMar>
-              <w:left w:w="103" w:type="dxa"/>
+              <w:left w:w="98" w:type="dxa"/>
             </w:tcMar>
           </w:tcPr>
           <w:p>
@@ -1239,7 +1239,7 @@
             <w:tcBorders/>
             <w:shd w:fill="auto" w:val="clear"/>
             <w:tcMar>
-              <w:left w:w="103" w:type="dxa"/>
+              <w:left w:w="98" w:type="dxa"/>
             </w:tcMar>
           </w:tcPr>
           <w:p>
@@ -1264,7 +1264,7 @@
             <w:tcBorders/>
             <w:shd w:fill="auto" w:val="clear"/>
             <w:tcMar>
-              <w:left w:w="103" w:type="dxa"/>
+              <w:left w:w="98" w:type="dxa"/>
             </w:tcMar>
           </w:tcPr>
           <w:p>
@@ -1293,7 +1293,7 @@
             <w:tcBorders/>
             <w:shd w:fill="auto" w:val="clear"/>
             <w:tcMar>
-              <w:left w:w="103" w:type="dxa"/>
+              <w:left w:w="98" w:type="dxa"/>
             </w:tcMar>
           </w:tcPr>
           <w:p>
@@ -1318,7 +1318,7 @@
             <w:tcBorders/>
             <w:shd w:fill="auto" w:val="clear"/>
             <w:tcMar>
-              <w:left w:w="103" w:type="dxa"/>
+              <w:left w:w="98" w:type="dxa"/>
             </w:tcMar>
           </w:tcPr>
           <w:p>
@@ -1347,7 +1347,7 @@
             <w:tcBorders/>
             <w:shd w:fill="auto" w:val="clear"/>
             <w:tcMar>
-              <w:left w:w="103" w:type="dxa"/>
+              <w:left w:w="98" w:type="dxa"/>
             </w:tcMar>
           </w:tcPr>
           <w:p>
@@ -1372,7 +1372,7 @@
             <w:tcBorders/>
             <w:shd w:fill="auto" w:val="clear"/>
             <w:tcMar>
-              <w:left w:w="103" w:type="dxa"/>
+              <w:left w:w="98" w:type="dxa"/>
             </w:tcMar>
           </w:tcPr>
           <w:p>
@@ -1401,7 +1401,7 @@
             <w:tcBorders/>
             <w:shd w:fill="auto" w:val="clear"/>
             <w:tcMar>
-              <w:left w:w="103" w:type="dxa"/>
+              <w:left w:w="98" w:type="dxa"/>
             </w:tcMar>
           </w:tcPr>
           <w:p>
@@ -1426,7 +1426,7 @@
             <w:tcBorders/>
             <w:shd w:fill="auto" w:val="clear"/>
             <w:tcMar>
-              <w:left w:w="103" w:type="dxa"/>
+              <w:left w:w="98" w:type="dxa"/>
             </w:tcMar>
           </w:tcPr>
           <w:p>
@@ -1469,10 +1469,10 @@
         <w:tblStyle w:val="Tabelacomgrade"/>
         <w:tblW w:w="10740" w:type="dxa"/>
         <w:jc w:val="left"/>
-        <w:tblInd w:w="-5" w:type="dxa"/>
+        <w:tblInd w:w="-10" w:type="dxa"/>
         <w:tblCellMar>
           <w:top w:w="0" w:type="dxa"/>
-          <w:left w:w="103" w:type="dxa"/>
+          <w:left w:w="98" w:type="dxa"/>
           <w:bottom w:w="0" w:type="dxa"/>
           <w:right w:w="108" w:type="dxa"/>
         </w:tblCellMar>
@@ -1496,7 +1496,7 @@
             <w:tcBorders/>
             <w:shd w:fill="auto" w:val="clear"/>
             <w:tcMar>
-              <w:left w:w="103" w:type="dxa"/>
+              <w:left w:w="98" w:type="dxa"/>
             </w:tcMar>
           </w:tcPr>
           <w:p>
@@ -1529,7 +1529,7 @@
             </w:tcBorders>
             <w:shd w:fill="auto" w:val="clear"/>
             <w:tcMar>
-              <w:left w:w="103" w:type="dxa"/>
+              <w:left w:w="98" w:type="dxa"/>
             </w:tcMar>
           </w:tcPr>
           <w:p>
@@ -1554,7 +1554,7 @@
             </w:tcBorders>
             <w:shd w:fill="auto" w:val="clear"/>
             <w:tcMar>
-              <w:left w:w="103" w:type="dxa"/>
+              <w:left w:w="98" w:type="dxa"/>
             </w:tcMar>
             <w:vAlign w:val="bottom"/>
           </w:tcPr>
@@ -1583,7 +1583,7 @@
             </w:tcBorders>
             <w:shd w:color="auto" w:fill="000000" w:themeFill="text1" w:val="clear"/>
             <w:tcMar>
-              <w:left w:w="103" w:type="dxa"/>
+              <w:left w:w="98" w:type="dxa"/>
             </w:tcMar>
           </w:tcPr>
           <w:p>
@@ -1606,7 +1606,7 @@
             </w:tcBorders>
             <w:shd w:color="auto" w:fill="000000" w:themeFill="text1" w:val="clear"/>
             <w:tcMar>
-              <w:left w:w="103" w:type="dxa"/>
+              <w:left w:w="98" w:type="dxa"/>
             </w:tcMar>
             <w:vAlign w:val="bottom"/>
           </w:tcPr>
@@ -1632,7 +1632,7 @@
             </w:tcBorders>
             <w:shd w:color="auto" w:fill="000000" w:themeFill="text1" w:val="clear"/>
             <w:tcMar>
-              <w:left w:w="103" w:type="dxa"/>
+              <w:left w:w="98" w:type="dxa"/>
             </w:tcMar>
             <w:vAlign w:val="bottom"/>
           </w:tcPr>
@@ -1665,7 +1665,7 @@
             <w:tcBorders/>
             <w:shd w:fill="auto" w:val="clear"/>
             <w:tcMar>
-              <w:left w:w="103" w:type="dxa"/>
+              <w:left w:w="98" w:type="dxa"/>
             </w:tcMar>
             <w:vAlign w:val="center"/>
           </w:tcPr>
@@ -1689,26 +1689,20 @@
             <w:tcBorders/>
             <w:shd w:fill="auto" w:val="clear"/>
             <w:tcMar>
-              <w:left w:w="103" w:type="dxa"/>
-            </w:tcMar>
-          </w:tcPr>
-          <w:p>
-            <w:pPr>
-              <w:pStyle w:val="Normal"/>
-              <w:ind w:hanging="0"/>
-              <w:rPr/>
-            </w:pPr>
-            <w:r>
-              <w:rPr>
-                <w:color w:val="000000" w:themeColor="text1"/>
-              </w:rPr>
-              <w:t xml:space="preserve">Adauto </w:t>
-            </w:r>
-            <w:r>
-              <w:rPr>
-                <w:color w:val="000000" w:themeColor="text1"/>
-              </w:rPr>
-              <w:t>e Beatriz</w:t>
+              <w:left w:w="98" w:type="dxa"/>
+            </w:tcMar>
+          </w:tcPr>
+          <w:p>
+            <w:pPr>
+              <w:pStyle w:val="Normal"/>
+              <w:ind w:hanging="0"/>
+              <w:rPr/>
+            </w:pPr>
+            <w:r>
+              <w:rPr>
+                <w:color w:val="000000" w:themeColor="text1"/>
+              </w:rPr>
+              <w:t>Adauto e Beatriz</w:t>
             </w:r>
           </w:p>
         </w:tc>
@@ -1719,7 +1713,7 @@
             <w:tcBorders/>
             <w:shd w:fill="auto" w:val="clear"/>
             <w:tcMar>
-              <w:left w:w="103" w:type="dxa"/>
+              <w:left w:w="98" w:type="dxa"/>
             </w:tcMar>
           </w:tcPr>
           <w:p>
@@ -1747,7 +1741,7 @@
             <w:tcBorders/>
             <w:shd w:fill="auto" w:val="clear"/>
             <w:tcMar>
-              <w:left w:w="103" w:type="dxa"/>
+              <w:left w:w="98" w:type="dxa"/>
             </w:tcMar>
             <w:vAlign w:val="center"/>
           </w:tcPr>
@@ -1771,26 +1765,20 @@
             <w:tcBorders/>
             <w:shd w:fill="auto" w:val="clear"/>
             <w:tcMar>
-              <w:left w:w="103" w:type="dxa"/>
-            </w:tcMar>
-          </w:tcPr>
-          <w:p>
-            <w:pPr>
-              <w:pStyle w:val="Normal"/>
-              <w:ind w:hanging="0"/>
-              <w:rPr/>
-            </w:pPr>
-            <w:r>
-              <w:rPr>
-                <w:color w:val="000000" w:themeColor="text1"/>
-              </w:rPr>
-              <w:t xml:space="preserve">Mateus e </w:t>
-            </w:r>
-            <w:r>
-              <w:rPr>
-                <w:color w:val="000000" w:themeColor="text1"/>
-              </w:rPr>
-              <w:t>Bruno</w:t>
+              <w:left w:w="98" w:type="dxa"/>
+            </w:tcMar>
+          </w:tcPr>
+          <w:p>
+            <w:pPr>
+              <w:pStyle w:val="Normal"/>
+              <w:ind w:hanging="0"/>
+              <w:rPr/>
+            </w:pPr>
+            <w:r>
+              <w:rPr>
+                <w:color w:val="000000" w:themeColor="text1"/>
+              </w:rPr>
+              <w:t>Mateus e Bruno</w:t>
             </w:r>
           </w:p>
         </w:tc>
@@ -1801,7 +1789,7 @@
             <w:tcBorders/>
             <w:shd w:fill="auto" w:val="clear"/>
             <w:tcMar>
-              <w:left w:w="103" w:type="dxa"/>
+              <w:left w:w="98" w:type="dxa"/>
             </w:tcMar>
           </w:tcPr>
           <w:p>
@@ -1829,7 +1817,7 @@
             <w:tcBorders/>
             <w:shd w:fill="auto" w:val="clear"/>
             <w:tcMar>
-              <w:left w:w="103" w:type="dxa"/>
+              <w:left w:w="98" w:type="dxa"/>
             </w:tcMar>
             <w:vAlign w:val="center"/>
           </w:tcPr>
@@ -1853,26 +1841,20 @@
             <w:tcBorders/>
             <w:shd w:fill="auto" w:val="clear"/>
             <w:tcMar>
-              <w:left w:w="103" w:type="dxa"/>
-            </w:tcMar>
-          </w:tcPr>
-          <w:p>
-            <w:pPr>
-              <w:pStyle w:val="Normal"/>
-              <w:ind w:hanging="0"/>
-              <w:rPr/>
-            </w:pPr>
-            <w:r>
-              <w:rPr>
-                <w:color w:val="000000" w:themeColor="text1"/>
-              </w:rPr>
-              <w:t>Pedro</w:t>
-            </w:r>
-            <w:r>
-              <w:rPr>
-                <w:color w:val="000000" w:themeColor="text1"/>
-              </w:rPr>
-              <w:t xml:space="preserve"> e Raíssa</w:t>
+              <w:left w:w="98" w:type="dxa"/>
+            </w:tcMar>
+          </w:tcPr>
+          <w:p>
+            <w:pPr>
+              <w:pStyle w:val="Normal"/>
+              <w:ind w:hanging="0"/>
+              <w:rPr/>
+            </w:pPr>
+            <w:r>
+              <w:rPr>
+                <w:color w:val="000000" w:themeColor="text1"/>
+              </w:rPr>
+              <w:t>Pedro e Raíssa</w:t>
             </w:r>
           </w:p>
         </w:tc>
@@ -1883,7 +1865,7 @@
             <w:tcBorders/>
             <w:shd w:fill="auto" w:val="clear"/>
             <w:tcMar>
-              <w:left w:w="103" w:type="dxa"/>
+              <w:left w:w="98" w:type="dxa"/>
             </w:tcMar>
           </w:tcPr>
           <w:p>
@@ -1911,7 +1893,7 @@
             <w:tcBorders/>
             <w:shd w:fill="auto" w:val="clear"/>
             <w:tcMar>
-              <w:left w:w="103" w:type="dxa"/>
+              <w:left w:w="98" w:type="dxa"/>
             </w:tcMar>
             <w:vAlign w:val="center"/>
           </w:tcPr>
@@ -1935,19 +1917,21 @@
             <w:tcBorders/>
             <w:shd w:fill="auto" w:val="clear"/>
             <w:tcMar>
-              <w:left w:w="103" w:type="dxa"/>
-            </w:tcMar>
-          </w:tcPr>
-          <w:p>
-            <w:pPr>
-              <w:pStyle w:val="Normal"/>
-              <w:ind w:hanging="0"/>
-              <w:rPr>
-                <w:color w:val="000000" w:themeColor="text1"/>
-              </w:rPr>
-            </w:pPr>
-            <w:r>
-              <w:rPr/>
+              <w:left w:w="98" w:type="dxa"/>
+            </w:tcMar>
+          </w:tcPr>
+          <w:p>
+            <w:pPr>
+              <w:pStyle w:val="Normal"/>
+              <w:ind w:hanging="0"/>
+              <w:rPr>
+                <w:color w:val="000000" w:themeColor="text1"/>
+              </w:rPr>
+            </w:pPr>
+            <w:r>
+              <w:rPr>
+                <w:color w:val="000000" w:themeColor="text1"/>
+              </w:rPr>
             </w:r>
           </w:p>
         </w:tc>
@@ -1958,19 +1942,21 @@
             <w:tcBorders/>
             <w:shd w:fill="auto" w:val="clear"/>
             <w:tcMar>
-              <w:left w:w="103" w:type="dxa"/>
-            </w:tcMar>
-          </w:tcPr>
-          <w:p>
-            <w:pPr>
-              <w:pStyle w:val="Normal"/>
-              <w:ind w:hanging="0"/>
-              <w:rPr>
-                <w:color w:val="000000" w:themeColor="text1"/>
-              </w:rPr>
-            </w:pPr>
-            <w:r>
-              <w:rPr/>
+              <w:left w:w="98" w:type="dxa"/>
+            </w:tcMar>
+          </w:tcPr>
+          <w:p>
+            <w:pPr>
+              <w:pStyle w:val="Normal"/>
+              <w:ind w:hanging="0"/>
+              <w:rPr>
+                <w:color w:val="000000" w:themeColor="text1"/>
+              </w:rPr>
+            </w:pPr>
+            <w:r>
+              <w:rPr>
+                <w:color w:val="000000" w:themeColor="text1"/>
+              </w:rPr>
             </w:r>
           </w:p>
         </w:tc>
@@ -2027,10 +2013,10 @@
         <w:tblStyle w:val="Tabelacomgrade"/>
         <w:tblW w:w="10451" w:type="dxa"/>
         <w:jc w:val="left"/>
-        <w:tblInd w:w="-5" w:type="dxa"/>
+        <w:tblInd w:w="-10" w:type="dxa"/>
         <w:tblCellMar>
           <w:top w:w="0" w:type="dxa"/>
-          <w:left w:w="103" w:type="dxa"/>
+          <w:left w:w="98" w:type="dxa"/>
           <w:bottom w:w="0" w:type="dxa"/>
           <w:right w:w="108" w:type="dxa"/>
         </w:tblCellMar>
@@ -2054,7 +2040,7 @@
             </w:tcBorders>
             <w:shd w:color="auto" w:fill="000000" w:themeFill="text1" w:val="clear"/>
             <w:tcMar>
-              <w:left w:w="103" w:type="dxa"/>
+              <w:left w:w="98" w:type="dxa"/>
             </w:tcMar>
           </w:tcPr>
           <w:p>
@@ -2079,7 +2065,7 @@
             </w:tcBorders>
             <w:shd w:color="auto" w:fill="000000" w:themeFill="text1" w:val="clear"/>
             <w:tcMar>
-              <w:left w:w="103" w:type="dxa"/>
+              <w:left w:w="98" w:type="dxa"/>
             </w:tcMar>
           </w:tcPr>
           <w:p>
@@ -2107,7 +2093,7 @@
             </w:tcBorders>
             <w:shd w:fill="auto" w:val="clear"/>
             <w:tcMar>
-              <w:left w:w="103" w:type="dxa"/>
+              <w:left w:w="98" w:type="dxa"/>
             </w:tcMar>
           </w:tcPr>
           <w:p>
@@ -2134,39 +2120,284 @@
             </w:tcBorders>
             <w:shd w:fill="auto" w:val="clear"/>
             <w:tcMar>
-              <w:left w:w="103" w:type="dxa"/>
-            </w:tcMar>
-          </w:tcPr>
-          <w:p>
-            <w:pPr>
-              <w:pStyle w:val="Normal"/>
-              <w:ind w:hanging="0"/>
-              <w:rPr/>
-            </w:pPr>
-            <w:r>
-              <w:rPr>
-                <w:color w:val="000000" w:themeColor="text1"/>
-              </w:rPr>
-              <w:t>Arrumar o menu dropdown (Aprimoramento)</w:t>
-            </w:r>
-            <w:r>
-              <w:rPr>
-                <w:color w:val="000000" w:themeColor="text1"/>
-              </w:rPr>
-              <w:t xml:space="preserve"> – fazer até o dia 1</w:t>
-            </w:r>
-            <w:r>
-              <w:rPr>
-                <w:color w:val="000000" w:themeColor="text1"/>
-              </w:rPr>
-              <w:t>9</w:t>
-            </w:r>
-            <w:r>
-              <w:rPr>
-                <w:color w:val="000000" w:themeColor="text1"/>
-              </w:rPr>
-              <w:t>/</w:t>
-            </w:r>
+              <w:left w:w="98" w:type="dxa"/>
+            </w:tcMar>
+          </w:tcPr>
+          <w:p>
+            <w:pPr>
+              <w:pStyle w:val="Normal"/>
+              <w:ind w:hanging="0"/>
+              <w:rPr/>
+            </w:pPr>
+            <w:r>
+              <w:rPr>
+                <w:color w:val="000000" w:themeColor="text1"/>
+              </w:rPr>
+              <w:t>Arrumar o menu dropdown (Aprimoramento) – fazer até o dia 19/01</w:t>
+            </w:r>
+          </w:p>
+        </w:tc>
+      </w:tr>
+      <w:tr>
+        <w:trPr>
+          <w:trHeight w:val="864" w:hRule="atLeast"/>
+        </w:trPr>
+        <w:tc>
+          <w:tcPr>
+            <w:tcW w:w="674" w:type="dxa"/>
+            <w:tcBorders/>
+            <w:shd w:fill="auto" w:val="clear"/>
+            <w:tcMar>
+              <w:left w:w="98" w:type="dxa"/>
+            </w:tcMar>
+          </w:tcPr>
+          <w:p>
+            <w:pPr>
+              <w:pStyle w:val="Normal"/>
+              <w:ind w:hanging="0"/>
+              <w:rPr/>
+            </w:pPr>
+            <w:r>
+              <w:rPr>
+                <w:color w:val="000000" w:themeColor="text1"/>
+              </w:rPr>
+              <w:t>10</w:t>
+            </w:r>
+          </w:p>
+        </w:tc>
+        <w:tc>
+          <w:tcPr>
+            <w:tcW w:w="9776" w:type="dxa"/>
+            <w:tcBorders/>
+            <w:shd w:fill="auto" w:val="clear"/>
+            <w:tcMar>
+              <w:left w:w="98" w:type="dxa"/>
+            </w:tcMar>
+          </w:tcPr>
+          <w:p>
+            <w:pPr>
+              <w:pStyle w:val="Normal"/>
+              <w:ind w:hanging="0"/>
+              <w:rPr/>
+            </w:pPr>
+            <w:r>
+              <w:rPr>
+                <w:color w:val="000000" w:themeColor="text1"/>
+              </w:rPr>
+              <w:t>Usar tags do html5 (roda pé e cabeçalho) – fazer até o dia 16/01</w:t>
+            </w:r>
+          </w:p>
+        </w:tc>
+      </w:tr>
+      <w:tr>
+        <w:trPr>
+          <w:trHeight w:val="864" w:hRule="atLeast"/>
+        </w:trPr>
+        <w:tc>
+          <w:tcPr>
+            <w:tcW w:w="674" w:type="dxa"/>
+            <w:tcBorders/>
+            <w:shd w:fill="auto" w:val="clear"/>
+            <w:tcMar>
+              <w:left w:w="98" w:type="dxa"/>
+            </w:tcMar>
+          </w:tcPr>
+          <w:p>
+            <w:pPr>
+              <w:pStyle w:val="Normal"/>
+              <w:ind w:hanging="0"/>
+              <w:rPr/>
+            </w:pPr>
+            <w:r>
+              <w:rPr>
+                <w:color w:val="000000" w:themeColor="text1"/>
+              </w:rPr>
+              <w:t>11</w:t>
+            </w:r>
+          </w:p>
+        </w:tc>
+        <w:tc>
+          <w:tcPr>
+            <w:tcW w:w="9776" w:type="dxa"/>
+            <w:tcBorders/>
+            <w:shd w:fill="auto" w:val="clear"/>
+            <w:tcMar>
+              <w:left w:w="98" w:type="dxa"/>
+            </w:tcMar>
+          </w:tcPr>
+          <w:p>
+            <w:pPr>
+              <w:pStyle w:val="Normal"/>
+              <w:ind w:hanging="0"/>
+              <w:rPr/>
+            </w:pPr>
+            <w:r>
+              <w:rPr>
+                <w:color w:val="000000" w:themeColor="text1"/>
+              </w:rPr>
+              <w:t>Testar o menu e o layout – fazer até o dia 19/01</w:t>
+            </w:r>
+          </w:p>
+        </w:tc>
+      </w:tr>
+      <w:tr>
+        <w:trPr>
+          <w:trHeight w:val="900" w:hRule="atLeast"/>
+        </w:trPr>
+        <w:tc>
+          <w:tcPr>
+            <w:tcW w:w="674" w:type="dxa"/>
+            <w:tcBorders/>
+            <w:shd w:fill="auto" w:val="clear"/>
+            <w:tcMar>
+              <w:left w:w="98" w:type="dxa"/>
+            </w:tcMar>
+          </w:tcPr>
+          <w:p>
+            <w:pPr>
+              <w:pStyle w:val="Normal"/>
+              <w:ind w:hanging="0"/>
+              <w:rPr/>
+            </w:pPr>
+            <w:r>
+              <w:rPr>
+                <w:color w:val="000000" w:themeColor="text1"/>
+              </w:rPr>
+              <w:t>12</w:t>
+            </w:r>
+          </w:p>
+        </w:tc>
+        <w:tc>
+          <w:tcPr>
+            <w:tcW w:w="9776" w:type="dxa"/>
+            <w:tcBorders/>
+            <w:shd w:fill="auto" w:val="clear"/>
+            <w:tcMar>
+              <w:left w:w="98" w:type="dxa"/>
+            </w:tcMar>
+          </w:tcPr>
+          <w:p>
+            <w:pPr>
+              <w:pStyle w:val="Normal"/>
+              <w:ind w:hanging="0"/>
+              <w:rPr/>
+            </w:pPr>
+            <w:r>
+              <w:rPr>
+                <w:color w:val="000000" w:themeColor="text1"/>
+              </w:rPr>
+              <w:t>Verificar o código– fazer até o dia 19/01</w:t>
+            </w:r>
+          </w:p>
+        </w:tc>
+      </w:tr>
+      <w:tr>
+        <w:trPr>
+          <w:trHeight w:val="900" w:hRule="atLeast"/>
+        </w:trPr>
+        <w:tc>
+          <w:tcPr>
+            <w:tcW w:w="674" w:type="dxa"/>
+            <w:tcBorders/>
+            <w:shd w:fill="auto" w:val="clear"/>
+            <w:tcMar>
+              <w:left w:w="98" w:type="dxa"/>
+            </w:tcMar>
+          </w:tcPr>
+          <w:p>
+            <w:pPr>
+              <w:pStyle w:val="Normal"/>
+              <w:ind w:hanging="0"/>
+              <w:rPr/>
+            </w:pPr>
+            <w:r>
+              <w:rPr>
+                <w:color w:val="000000" w:themeColor="text1"/>
+              </w:rPr>
+              <w:t>13</w:t>
+            </w:r>
+          </w:p>
+        </w:tc>
+        <w:tc>
+          <w:tcPr>
+            <w:tcW w:w="9776" w:type="dxa"/>
+            <w:tcBorders/>
+            <w:shd w:fill="auto" w:val="clear"/>
+            <w:tcMar>
+              <w:left w:w="98" w:type="dxa"/>
+            </w:tcMar>
+          </w:tcPr>
+          <w:p>
+            <w:pPr>
+              <w:pStyle w:val="Normal"/>
+              <w:ind w:hanging="0"/>
+              <w:rPr/>
+            </w:pPr>
+            <w:r>
+              <w:rPr>
+                <w:color w:val="000000" w:themeColor="text1"/>
+              </w:rPr>
+              <w:t>Implementar vídeos na página – fazer até o dia 19/01</w:t>
+            </w:r>
+          </w:p>
+        </w:tc>
+      </w:tr>
+      <w:tr>
+        <w:trPr>
+          <w:trHeight w:val="900" w:hRule="atLeast"/>
+        </w:trPr>
+        <w:tc>
+          <w:tcPr>
+            <w:tcW w:w="674" w:type="dxa"/>
+            <w:tcBorders/>
+            <w:shd w:fill="auto" w:val="clear"/>
+            <w:tcMar>
+              <w:left w:w="98" w:type="dxa"/>
+            </w:tcMar>
+          </w:tcPr>
+          <w:p>
+            <w:pPr>
+              <w:pStyle w:val="Normal"/>
+              <w:ind w:hanging="0"/>
+              <w:rPr/>
+            </w:pPr>
+            <w:r>
+              <w:rPr>
+                <w:color w:val="000000" w:themeColor="text1"/>
+              </w:rPr>
+              <w:t>14</w:t>
+            </w:r>
+          </w:p>
+        </w:tc>
+        <w:tc>
+          <w:tcPr>
+            <w:tcW w:w="9776" w:type="dxa"/>
+            <w:tcBorders/>
+            <w:shd w:fill="auto" w:val="clear"/>
+            <w:tcMar>
+              <w:left w:w="98" w:type="dxa"/>
+            </w:tcMar>
+          </w:tcPr>
+          <w:p>
+            <w:pPr>
+              <w:pStyle w:val="Normal"/>
+              <w:ind w:hanging="0"/>
+              <w:rPr/>
+            </w:pPr>
+            <w:r>
+              <w:rPr>
+                <w:color w:val="000000" w:themeColor="text1"/>
+              </w:rPr>
+              <w:t xml:space="preserve">Colocar as informações do CELLE na página de contato </w:t>
+            </w:r>
+            <w:bookmarkStart w:id="0" w:name="__DdeLink__268_464879277"/>
+            <w:r>
+              <w:rPr>
+                <w:color w:val="000000" w:themeColor="text1"/>
+              </w:rPr>
+              <w:t>– fazer até o dia 16/</w:t>
+            </w:r>
+            <w:bookmarkEnd w:id="0"/>
             <w:r>
               <w:rPr>
                 <w:color w:val="000000" w:themeColor="text1"/>
@@ -2178,7 +2409,7 @@
       </w:tr>
       <w:tr>
         <w:trPr>
-          <w:trHeight w:val="864" w:hRule="atLeast"/>
+          <w:trHeight w:val="900" w:hRule="atLeast"/>
         </w:trPr>
         <w:tc>
           <w:tcPr>
@@ -2186,20 +2417,22 @@
             <w:tcBorders/>
             <w:shd w:fill="auto" w:val="clear"/>
             <w:tcMar>
-              <w:left w:w="103" w:type="dxa"/>
-            </w:tcMar>
-          </w:tcPr>
-          <w:p>
-            <w:pPr>
-              <w:pStyle w:val="Normal"/>
-              <w:ind w:hanging="0"/>
-              <w:rPr/>
-            </w:pPr>
-            <w:r>
-              <w:rPr>
-                <w:color w:val="000000" w:themeColor="text1"/>
-              </w:rPr>
-              <w:t>10</w:t>
+              <w:left w:w="98" w:type="dxa"/>
+            </w:tcMar>
+          </w:tcPr>
+          <w:p>
+            <w:pPr>
+              <w:pStyle w:val="Normal"/>
+              <w:ind w:hanging="0"/>
+              <w:rPr>
+                <w:color w:val="000000" w:themeColor="text1"/>
+              </w:rPr>
+            </w:pPr>
+            <w:r>
+              <w:rPr>
+                <w:color w:val="000000" w:themeColor="text1"/>
+              </w:rPr>
+              <w:t>15</w:t>
             </w:r>
           </w:p>
         </w:tc>
@@ -2209,57 +2442,29 @@
             <w:tcBorders/>
             <w:shd w:fill="auto" w:val="clear"/>
             <w:tcMar>
-              <w:left w:w="103" w:type="dxa"/>
-            </w:tcMar>
-          </w:tcPr>
-          <w:p>
-            <w:pPr>
-              <w:pStyle w:val="Normal"/>
-              <w:ind w:hanging="0"/>
-              <w:rPr/>
-            </w:pPr>
-            <w:r>
-              <w:rPr>
-                <w:color w:val="000000" w:themeColor="text1"/>
-              </w:rPr>
-              <w:t>Usar tags do html5 (roda pé e cabeçalho)</w:t>
-            </w:r>
-            <w:r>
-              <w:rPr>
-                <w:color w:val="000000" w:themeColor="text1"/>
-              </w:rPr>
-              <w:t xml:space="preserve"> – fazer até o dia 1</w:t>
-            </w:r>
-            <w:r>
-              <w:rPr>
-                <w:color w:val="000000" w:themeColor="text1"/>
-              </w:rPr>
-              <w:t>6</w:t>
-            </w:r>
-            <w:r>
-              <w:rPr>
-                <w:color w:val="000000" w:themeColor="text1"/>
-              </w:rPr>
-              <w:t>/</w:t>
-            </w:r>
-            <w:r>
-              <w:rPr>
-                <w:color w:val="000000" w:themeColor="text1"/>
-              </w:rPr>
-              <w:t>0</w:t>
-            </w:r>
-            <w:r>
-              <w:rPr>
-                <w:color w:val="000000" w:themeColor="text1"/>
-              </w:rPr>
-              <w:t>1</w:t>
-            </w:r>
-          </w:p>
-        </w:tc>
-      </w:tr>
-      <w:tr>
-        <w:trPr>
-          <w:trHeight w:val="864" w:hRule="atLeast"/>
+              <w:left w:w="98" w:type="dxa"/>
+            </w:tcMar>
+          </w:tcPr>
+          <w:p>
+            <w:pPr>
+              <w:pStyle w:val="Normal"/>
+              <w:ind w:hanging="0"/>
+              <w:rPr>
+                <w:color w:val="000000" w:themeColor="text1"/>
+              </w:rPr>
+            </w:pPr>
+            <w:r>
+              <w:rPr>
+                <w:color w:val="000000" w:themeColor="text1"/>
+              </w:rPr>
+              <w:t>Testar e verificar o código – fazer até o dia 21 /01</w:t>
+            </w:r>
+          </w:p>
+        </w:tc>
+      </w:tr>
+      <w:tr>
+        <w:trPr>
+          <w:trHeight w:val="900" w:hRule="atLeast"/>
         </w:trPr>
         <w:tc>
           <w:tcPr>
@@ -2267,20 +2472,21 @@
             <w:tcBorders/>
             <w:shd w:fill="auto" w:val="clear"/>
             <w:tcMar>
-              <w:left w:w="103" w:type="dxa"/>
-            </w:tcMar>
-          </w:tcPr>
-          <w:p>
-            <w:pPr>
-              <w:pStyle w:val="Normal"/>
-              <w:ind w:hanging="0"/>
-              <w:rPr/>
-            </w:pPr>
-            <w:r>
-              <w:rPr>
-                <w:color w:val="000000" w:themeColor="text1"/>
-              </w:rPr>
-              <w:t>11</w:t>
+              <w:left w:w="98" w:type="dxa"/>
+            </w:tcMar>
+          </w:tcPr>
+          <w:p>
+            <w:pPr>
+              <w:pStyle w:val="Normal"/>
+              <w:ind w:hanging="0"/>
+              <w:rPr>
+                <w:color w:val="000000" w:themeColor="text1"/>
+              </w:rPr>
+            </w:pPr>
+            <w:r>
+              <w:rPr>
+                <w:color w:val="000000" w:themeColor="text1"/>
+              </w:rPr>
             </w:r>
           </w:p>
         </w:tc>
@@ -2290,38 +2496,21 @@
             <w:tcBorders/>
             <w:shd w:fill="auto" w:val="clear"/>
             <w:tcMar>
-              <w:left w:w="103" w:type="dxa"/>
-            </w:tcMar>
-          </w:tcPr>
-          <w:p>
-            <w:pPr>
-              <w:pStyle w:val="Normal"/>
-              <w:ind w:hanging="0"/>
-              <w:rPr/>
-            </w:pPr>
-            <w:r>
-              <w:rPr>
-                <w:color w:val="000000" w:themeColor="text1"/>
-              </w:rPr>
-              <w:t xml:space="preserve">Testar o menu e o layout – fazer até o dia </w:t>
-            </w:r>
-            <w:r>
-              <w:rPr>
-                <w:color w:val="000000" w:themeColor="text1"/>
-              </w:rPr>
-              <w:t>19</w:t>
-            </w:r>
-            <w:r>
-              <w:rPr>
-                <w:color w:val="000000" w:themeColor="text1"/>
-              </w:rPr>
-              <w:t>/</w:t>
-            </w:r>
-            <w:r>
-              <w:rPr>
-                <w:color w:val="000000" w:themeColor="text1"/>
-              </w:rPr>
-              <w:t>01</w:t>
+              <w:left w:w="98" w:type="dxa"/>
+            </w:tcMar>
+          </w:tcPr>
+          <w:p>
+            <w:pPr>
+              <w:pStyle w:val="Normal"/>
+              <w:ind w:hanging="0"/>
+              <w:rPr>
+                <w:color w:val="000000" w:themeColor="text1"/>
+              </w:rPr>
+            </w:pPr>
+            <w:r>
+              <w:rPr>
+                <w:color w:val="000000" w:themeColor="text1"/>
+              </w:rPr>
             </w:r>
           </w:p>
         </w:tc>
@@ -2336,20 +2525,21 @@
             <w:tcBorders/>
             <w:shd w:fill="auto" w:val="clear"/>
             <w:tcMar>
-              <w:left w:w="103" w:type="dxa"/>
-            </w:tcMar>
-          </w:tcPr>
-          <w:p>
-            <w:pPr>
-              <w:pStyle w:val="Normal"/>
-              <w:ind w:hanging="0"/>
-              <w:rPr/>
-            </w:pPr>
-            <w:r>
-              <w:rPr>
-                <w:color w:val="000000" w:themeColor="text1"/>
-              </w:rPr>
-              <w:t>12</w:t>
+              <w:left w:w="98" w:type="dxa"/>
+            </w:tcMar>
+          </w:tcPr>
+          <w:p>
+            <w:pPr>
+              <w:pStyle w:val="Normal"/>
+              <w:ind w:hanging="0"/>
+              <w:rPr>
+                <w:color w:val="000000" w:themeColor="text1"/>
+              </w:rPr>
+            </w:pPr>
+            <w:r>
+              <w:rPr>
+                <w:color w:val="000000" w:themeColor="text1"/>
+              </w:rPr>
             </w:r>
           </w:p>
         </w:tc>
@@ -2359,44 +2549,21 @@
             <w:tcBorders/>
             <w:shd w:fill="auto" w:val="clear"/>
             <w:tcMar>
-              <w:left w:w="103" w:type="dxa"/>
-            </w:tcMar>
-          </w:tcPr>
-          <w:p>
-            <w:pPr>
-              <w:pStyle w:val="Normal"/>
-              <w:ind w:hanging="0"/>
-              <w:rPr/>
-            </w:pPr>
-            <w:r>
-              <w:rPr>
-                <w:color w:val="000000" w:themeColor="text1"/>
-              </w:rPr>
-              <w:t>Verificar o código– fazer até o dia 1</w:t>
-            </w:r>
-            <w:r>
-              <w:rPr>
-                <w:color w:val="000000" w:themeColor="text1"/>
-              </w:rPr>
-              <w:t>9</w:t>
-            </w:r>
-            <w:r>
-              <w:rPr>
-                <w:color w:val="000000" w:themeColor="text1"/>
-              </w:rPr>
-              <w:t>/</w:t>
-            </w:r>
-            <w:r>
-              <w:rPr>
-                <w:color w:val="000000" w:themeColor="text1"/>
-              </w:rPr>
-              <w:t>0</w:t>
-            </w:r>
-            <w:r>
-              <w:rPr>
-                <w:color w:val="000000" w:themeColor="text1"/>
-              </w:rPr>
-              <w:t>1</w:t>
+              <w:left w:w="98" w:type="dxa"/>
+            </w:tcMar>
+          </w:tcPr>
+          <w:p>
+            <w:pPr>
+              <w:pStyle w:val="Normal"/>
+              <w:ind w:hanging="0"/>
+              <w:rPr>
+                <w:color w:val="000000" w:themeColor="text1"/>
+              </w:rPr>
+            </w:pPr>
+            <w:r>
+              <w:rPr>
+                <w:color w:val="000000" w:themeColor="text1"/>
+              </w:rPr>
             </w:r>
           </w:p>
         </w:tc>
@@ -2411,20 +2578,21 @@
             <w:tcBorders/>
             <w:shd w:fill="auto" w:val="clear"/>
             <w:tcMar>
-              <w:left w:w="103" w:type="dxa"/>
-            </w:tcMar>
-          </w:tcPr>
-          <w:p>
-            <w:pPr>
-              <w:pStyle w:val="Normal"/>
-              <w:ind w:hanging="0"/>
-              <w:rPr/>
-            </w:pPr>
-            <w:r>
-              <w:rPr>
-                <w:color w:val="000000" w:themeColor="text1"/>
-              </w:rPr>
-              <w:t>13</w:t>
+              <w:left w:w="98" w:type="dxa"/>
+            </w:tcMar>
+          </w:tcPr>
+          <w:p>
+            <w:pPr>
+              <w:pStyle w:val="Normal"/>
+              <w:ind w:hanging="0"/>
+              <w:rPr>
+                <w:color w:val="000000" w:themeColor="text1"/>
+              </w:rPr>
+            </w:pPr>
+            <w:r>
+              <w:rPr>
+                <w:color w:val="000000" w:themeColor="text1"/>
+              </w:rPr>
             </w:r>
           </w:p>
         </w:tc>
@@ -2434,50 +2602,21 @@
             <w:tcBorders/>
             <w:shd w:fill="auto" w:val="clear"/>
             <w:tcMar>
-              <w:left w:w="103" w:type="dxa"/>
-            </w:tcMar>
-          </w:tcPr>
-          <w:p>
-            <w:pPr>
-              <w:pStyle w:val="Normal"/>
-              <w:ind w:hanging="0"/>
-              <w:rPr/>
-            </w:pPr>
-            <w:r>
-              <w:rPr>
-                <w:color w:val="000000" w:themeColor="text1"/>
-              </w:rPr>
-              <w:t xml:space="preserve">Implementar vídeos na página </w:t>
-            </w:r>
-            <w:r>
-              <w:rPr>
-                <w:color w:val="000000" w:themeColor="text1"/>
-              </w:rPr>
-              <w:t xml:space="preserve">– fazer até o dia </w:t>
-            </w:r>
-            <w:r>
-              <w:rPr>
-                <w:color w:val="000000" w:themeColor="text1"/>
-              </w:rPr>
-              <w:t>19</w:t>
-            </w:r>
-            <w:r>
-              <w:rPr>
-                <w:color w:val="000000" w:themeColor="text1"/>
-              </w:rPr>
-              <w:t>/</w:t>
-            </w:r>
-            <w:r>
-              <w:rPr>
-                <w:color w:val="000000" w:themeColor="text1"/>
-              </w:rPr>
-              <w:t>0</w:t>
-            </w:r>
-            <w:r>
-              <w:rPr>
-                <w:color w:val="000000" w:themeColor="text1"/>
-              </w:rPr>
-              <w:t>1</w:t>
+              <w:left w:w="98" w:type="dxa"/>
+            </w:tcMar>
+          </w:tcPr>
+          <w:p>
+            <w:pPr>
+              <w:pStyle w:val="Normal"/>
+              <w:ind w:hanging="0"/>
+              <w:rPr>
+                <w:color w:val="000000" w:themeColor="text1"/>
+              </w:rPr>
+            </w:pPr>
+            <w:r>
+              <w:rPr>
+                <w:color w:val="000000" w:themeColor="text1"/>
+              </w:rPr>
             </w:r>
           </w:p>
         </w:tc>
@@ -2492,20 +2631,21 @@
             <w:tcBorders/>
             <w:shd w:fill="auto" w:val="clear"/>
             <w:tcMar>
-              <w:left w:w="103" w:type="dxa"/>
-            </w:tcMar>
-          </w:tcPr>
-          <w:p>
-            <w:pPr>
-              <w:pStyle w:val="Normal"/>
-              <w:ind w:hanging="0"/>
-              <w:rPr/>
-            </w:pPr>
-            <w:r>
-              <w:rPr>
-                <w:color w:val="000000" w:themeColor="text1"/>
-              </w:rPr>
-              <w:t>14</w:t>
+              <w:left w:w="98" w:type="dxa"/>
+            </w:tcMar>
+          </w:tcPr>
+          <w:p>
+            <w:pPr>
+              <w:pStyle w:val="Normal"/>
+              <w:ind w:hanging="0"/>
+              <w:rPr>
+                <w:color w:val="000000" w:themeColor="text1"/>
+              </w:rPr>
+            </w:pPr>
+            <w:r>
+              <w:rPr>
+                <w:color w:val="000000" w:themeColor="text1"/>
+              </w:rPr>
             </w:r>
           </w:p>
         </w:tc>
@@ -2515,52 +2655,21 @@
             <w:tcBorders/>
             <w:shd w:fill="auto" w:val="clear"/>
             <w:tcMar>
-              <w:left w:w="103" w:type="dxa"/>
-            </w:tcMar>
-          </w:tcPr>
-          <w:p>
-            <w:pPr>
-              <w:pStyle w:val="Normal"/>
-              <w:ind w:hanging="0"/>
-              <w:rPr/>
-            </w:pPr>
-            <w:r>
-              <w:rPr>
-                <w:color w:val="000000" w:themeColor="text1"/>
-              </w:rPr>
-              <w:t>Colocar as informações do CELLE na página de contato</w:t>
-            </w:r>
-            <w:r>
-              <w:rPr>
-                <w:color w:val="000000" w:themeColor="text1"/>
-              </w:rPr>
-              <w:t xml:space="preserve"> </w:t>
-            </w:r>
-            <w:bookmarkStart w:id="0" w:name="__DdeLink__268_464879277"/>
-            <w:r>
-              <w:rPr>
-                <w:color w:val="000000" w:themeColor="text1"/>
-              </w:rPr>
-              <w:t>– fazer até o dia 1</w:t>
-            </w:r>
-            <w:r>
-              <w:rPr>
-                <w:color w:val="000000" w:themeColor="text1"/>
-              </w:rPr>
-              <w:t>6</w:t>
-            </w:r>
-            <w:r>
-              <w:rPr>
-                <w:color w:val="000000" w:themeColor="text1"/>
-              </w:rPr>
-              <w:t>/</w:t>
-            </w:r>
-            <w:bookmarkEnd w:id="0"/>
-            <w:r>
-              <w:rPr>
-                <w:color w:val="000000" w:themeColor="text1"/>
-              </w:rPr>
-              <w:t>01</w:t>
+              <w:left w:w="98" w:type="dxa"/>
+            </w:tcMar>
+          </w:tcPr>
+          <w:p>
+            <w:pPr>
+              <w:pStyle w:val="Normal"/>
+              <w:ind w:hanging="0"/>
+              <w:rPr>
+                <w:color w:val="000000" w:themeColor="text1"/>
+              </w:rPr>
+            </w:pPr>
+            <w:r>
+              <w:rPr>
+                <w:color w:val="000000" w:themeColor="text1"/>
+              </w:rPr>
             </w:r>
           </w:p>
         </w:tc>
@@ -2575,22 +2684,21 @@
             <w:tcBorders/>
             <w:shd w:fill="auto" w:val="clear"/>
             <w:tcMar>
-              <w:left w:w="103" w:type="dxa"/>
-            </w:tcMar>
-          </w:tcPr>
-          <w:p>
-            <w:pPr>
-              <w:pStyle w:val="Normal"/>
-              <w:ind w:hanging="0"/>
-              <w:rPr>
-                <w:color w:val="000000" w:themeColor="text1"/>
-              </w:rPr>
-            </w:pPr>
-            <w:r>
-              <w:rPr>
-                <w:color w:val="000000" w:themeColor="text1"/>
-              </w:rPr>
-              <w:t>15</w:t>
+              <w:left w:w="98" w:type="dxa"/>
+            </w:tcMar>
+          </w:tcPr>
+          <w:p>
+            <w:pPr>
+              <w:pStyle w:val="Normal"/>
+              <w:ind w:hanging="0"/>
+              <w:rPr>
+                <w:color w:val="000000" w:themeColor="text1"/>
+              </w:rPr>
+            </w:pPr>
+            <w:r>
+              <w:rPr>
+                <w:color w:val="000000" w:themeColor="text1"/>
+              </w:rPr>
             </w:r>
           </w:p>
         </w:tc>
@@ -2600,22 +2708,21 @@
             <w:tcBorders/>
             <w:shd w:fill="auto" w:val="clear"/>
             <w:tcMar>
-              <w:left w:w="103" w:type="dxa"/>
-            </w:tcMar>
-          </w:tcPr>
-          <w:p>
-            <w:pPr>
-              <w:pStyle w:val="Normal"/>
-              <w:ind w:hanging="0"/>
-              <w:rPr>
-                <w:color w:val="000000" w:themeColor="text1"/>
-              </w:rPr>
-            </w:pPr>
-            <w:r>
-              <w:rPr>
-                <w:color w:val="000000" w:themeColor="text1"/>
-              </w:rPr>
-              <w:t>Testar e verificar o código – fazer até o dia 21 /01</w:t>
+              <w:left w:w="98" w:type="dxa"/>
+            </w:tcMar>
+          </w:tcPr>
+          <w:p>
+            <w:pPr>
+              <w:pStyle w:val="Normal"/>
+              <w:ind w:hanging="0"/>
+              <w:rPr>
+                <w:color w:val="000000" w:themeColor="text1"/>
+              </w:rPr>
+            </w:pPr>
+            <w:r>
+              <w:rPr>
+                <w:color w:val="000000" w:themeColor="text1"/>
+              </w:rPr>
             </w:r>
           </w:p>
         </w:tc>
@@ -2630,7 +2737,7 @@
             <w:tcBorders/>
             <w:shd w:fill="auto" w:val="clear"/>
             <w:tcMar>
-              <w:left w:w="103" w:type="dxa"/>
+              <w:left w:w="98" w:type="dxa"/>
             </w:tcMar>
           </w:tcPr>
           <w:p>
@@ -2654,7 +2761,7 @@
             <w:tcBorders/>
             <w:shd w:fill="auto" w:val="clear"/>
             <w:tcMar>
-              <w:left w:w="103" w:type="dxa"/>
+              <w:left w:w="98" w:type="dxa"/>
             </w:tcMar>
           </w:tcPr>
           <w:p>
@@ -2683,7 +2790,7 @@
             <w:tcBorders/>
             <w:shd w:fill="auto" w:val="clear"/>
             <w:tcMar>
-              <w:left w:w="103" w:type="dxa"/>
+              <w:left w:w="98" w:type="dxa"/>
             </w:tcMar>
           </w:tcPr>
           <w:p>
@@ -2707,7 +2814,7 @@
             <w:tcBorders/>
             <w:shd w:fill="auto" w:val="clear"/>
             <w:tcMar>
-              <w:left w:w="103" w:type="dxa"/>
+              <w:left w:w="98" w:type="dxa"/>
             </w:tcMar>
           </w:tcPr>
           <w:p>
@@ -2736,7 +2843,7 @@
             <w:tcBorders/>
             <w:shd w:fill="auto" w:val="clear"/>
             <w:tcMar>
-              <w:left w:w="103" w:type="dxa"/>
+              <w:left w:w="98" w:type="dxa"/>
             </w:tcMar>
           </w:tcPr>
           <w:p>
@@ -2760,272 +2867,7 @@
             <w:tcBorders/>
             <w:shd w:fill="auto" w:val="clear"/>
             <w:tcMar>
-              <w:left w:w="103" w:type="dxa"/>
-            </w:tcMar>
-          </w:tcPr>
-          <w:p>
-            <w:pPr>
-              <w:pStyle w:val="Normal"/>
-              <w:ind w:hanging="0"/>
-              <w:rPr>
-                <w:color w:val="000000" w:themeColor="text1"/>
-              </w:rPr>
-            </w:pPr>
-            <w:r>
-              <w:rPr>
-                <w:color w:val="000000" w:themeColor="text1"/>
-              </w:rPr>
-            </w:r>
-          </w:p>
-        </w:tc>
-      </w:tr>
-      <w:tr>
-        <w:trPr>
-          <w:trHeight w:val="900" w:hRule="atLeast"/>
-        </w:trPr>
-        <w:tc>
-          <w:tcPr>
-            <w:tcW w:w="674" w:type="dxa"/>
-            <w:tcBorders/>
-            <w:shd w:fill="auto" w:val="clear"/>
-            <w:tcMar>
-              <w:left w:w="103" w:type="dxa"/>
-            </w:tcMar>
-          </w:tcPr>
-          <w:p>
-            <w:pPr>
-              <w:pStyle w:val="Normal"/>
-              <w:ind w:hanging="0"/>
-              <w:rPr>
-                <w:color w:val="000000" w:themeColor="text1"/>
-              </w:rPr>
-            </w:pPr>
-            <w:r>
-              <w:rPr>
-                <w:color w:val="000000" w:themeColor="text1"/>
-              </w:rPr>
-            </w:r>
-          </w:p>
-        </w:tc>
-        <w:tc>
-          <w:tcPr>
-            <w:tcW w:w="9776" w:type="dxa"/>
-            <w:tcBorders/>
-            <w:shd w:fill="auto" w:val="clear"/>
-            <w:tcMar>
-              <w:left w:w="103" w:type="dxa"/>
-            </w:tcMar>
-          </w:tcPr>
-          <w:p>
-            <w:pPr>
-              <w:pStyle w:val="Normal"/>
-              <w:ind w:hanging="0"/>
-              <w:rPr>
-                <w:color w:val="000000" w:themeColor="text1"/>
-              </w:rPr>
-            </w:pPr>
-            <w:r>
-              <w:rPr>
-                <w:color w:val="000000" w:themeColor="text1"/>
-              </w:rPr>
-            </w:r>
-          </w:p>
-        </w:tc>
-      </w:tr>
-      <w:tr>
-        <w:trPr>
-          <w:trHeight w:val="900" w:hRule="atLeast"/>
-        </w:trPr>
-        <w:tc>
-          <w:tcPr>
-            <w:tcW w:w="674" w:type="dxa"/>
-            <w:tcBorders/>
-            <w:shd w:fill="auto" w:val="clear"/>
-            <w:tcMar>
-              <w:left w:w="103" w:type="dxa"/>
-            </w:tcMar>
-          </w:tcPr>
-          <w:p>
-            <w:pPr>
-              <w:pStyle w:val="Normal"/>
-              <w:ind w:hanging="0"/>
-              <w:rPr>
-                <w:color w:val="000000" w:themeColor="text1"/>
-              </w:rPr>
-            </w:pPr>
-            <w:r>
-              <w:rPr>
-                <w:color w:val="000000" w:themeColor="text1"/>
-              </w:rPr>
-            </w:r>
-          </w:p>
-        </w:tc>
-        <w:tc>
-          <w:tcPr>
-            <w:tcW w:w="9776" w:type="dxa"/>
-            <w:tcBorders/>
-            <w:shd w:fill="auto" w:val="clear"/>
-            <w:tcMar>
-              <w:left w:w="103" w:type="dxa"/>
-            </w:tcMar>
-          </w:tcPr>
-          <w:p>
-            <w:pPr>
-              <w:pStyle w:val="Normal"/>
-              <w:ind w:hanging="0"/>
-              <w:rPr>
-                <w:color w:val="000000" w:themeColor="text1"/>
-              </w:rPr>
-            </w:pPr>
-            <w:r>
-              <w:rPr>
-                <w:color w:val="000000" w:themeColor="text1"/>
-              </w:rPr>
-            </w:r>
-          </w:p>
-        </w:tc>
-      </w:tr>
-      <w:tr>
-        <w:trPr>
-          <w:trHeight w:val="900" w:hRule="atLeast"/>
-        </w:trPr>
-        <w:tc>
-          <w:tcPr>
-            <w:tcW w:w="674" w:type="dxa"/>
-            <w:tcBorders/>
-            <w:shd w:fill="auto" w:val="clear"/>
-            <w:tcMar>
-              <w:left w:w="103" w:type="dxa"/>
-            </w:tcMar>
-          </w:tcPr>
-          <w:p>
-            <w:pPr>
-              <w:pStyle w:val="Normal"/>
-              <w:ind w:hanging="0"/>
-              <w:rPr>
-                <w:color w:val="000000" w:themeColor="text1"/>
-              </w:rPr>
-            </w:pPr>
-            <w:r>
-              <w:rPr>
-                <w:color w:val="000000" w:themeColor="text1"/>
-              </w:rPr>
-            </w:r>
-          </w:p>
-        </w:tc>
-        <w:tc>
-          <w:tcPr>
-            <w:tcW w:w="9776" w:type="dxa"/>
-            <w:tcBorders/>
-            <w:shd w:fill="auto" w:val="clear"/>
-            <w:tcMar>
-              <w:left w:w="103" w:type="dxa"/>
-            </w:tcMar>
-          </w:tcPr>
-          <w:p>
-            <w:pPr>
-              <w:pStyle w:val="Normal"/>
-              <w:ind w:hanging="0"/>
-              <w:rPr>
-                <w:color w:val="000000" w:themeColor="text1"/>
-              </w:rPr>
-            </w:pPr>
-            <w:r>
-              <w:rPr>
-                <w:color w:val="000000" w:themeColor="text1"/>
-              </w:rPr>
-            </w:r>
-          </w:p>
-        </w:tc>
-      </w:tr>
-      <w:tr>
-        <w:trPr>
-          <w:trHeight w:val="900" w:hRule="atLeast"/>
-        </w:trPr>
-        <w:tc>
-          <w:tcPr>
-            <w:tcW w:w="674" w:type="dxa"/>
-            <w:tcBorders/>
-            <w:shd w:fill="auto" w:val="clear"/>
-            <w:tcMar>
-              <w:left w:w="103" w:type="dxa"/>
-            </w:tcMar>
-          </w:tcPr>
-          <w:p>
-            <w:pPr>
-              <w:pStyle w:val="Normal"/>
-              <w:ind w:hanging="0"/>
-              <w:rPr>
-                <w:color w:val="000000" w:themeColor="text1"/>
-              </w:rPr>
-            </w:pPr>
-            <w:r>
-              <w:rPr>
-                <w:color w:val="000000" w:themeColor="text1"/>
-              </w:rPr>
-            </w:r>
-          </w:p>
-        </w:tc>
-        <w:tc>
-          <w:tcPr>
-            <w:tcW w:w="9776" w:type="dxa"/>
-            <w:tcBorders/>
-            <w:shd w:fill="auto" w:val="clear"/>
-            <w:tcMar>
-              <w:left w:w="103" w:type="dxa"/>
-            </w:tcMar>
-          </w:tcPr>
-          <w:p>
-            <w:pPr>
-              <w:pStyle w:val="Normal"/>
-              <w:ind w:hanging="0"/>
-              <w:rPr>
-                <w:color w:val="000000" w:themeColor="text1"/>
-              </w:rPr>
-            </w:pPr>
-            <w:r>
-              <w:rPr>
-                <w:color w:val="000000" w:themeColor="text1"/>
-              </w:rPr>
-            </w:r>
-          </w:p>
-        </w:tc>
-      </w:tr>
-      <w:tr>
-        <w:trPr>
-          <w:trHeight w:val="900" w:hRule="atLeast"/>
-        </w:trPr>
-        <w:tc>
-          <w:tcPr>
-            <w:tcW w:w="674" w:type="dxa"/>
-            <w:tcBorders/>
-            <w:shd w:fill="auto" w:val="clear"/>
-            <w:tcMar>
-              <w:left w:w="103" w:type="dxa"/>
-            </w:tcMar>
-          </w:tcPr>
-          <w:p>
-            <w:pPr>
-              <w:pStyle w:val="Normal"/>
-              <w:ind w:hanging="0"/>
-              <w:rPr>
-                <w:color w:val="000000" w:themeColor="text1"/>
-              </w:rPr>
-            </w:pPr>
-            <w:r>
-              <w:rPr>
-                <w:color w:val="000000" w:themeColor="text1"/>
-              </w:rPr>
-            </w:r>
-          </w:p>
-        </w:tc>
-        <w:tc>
-          <w:tcPr>
-            <w:tcW w:w="9776" w:type="dxa"/>
-            <w:tcBorders/>
-            <w:shd w:fill="auto" w:val="clear"/>
-            <w:tcMar>
-              <w:left w:w="103" w:type="dxa"/>
+              <w:left w:w="98" w:type="dxa"/>
             </w:tcMar>
           </w:tcPr>
           <w:p>

</xml_diff>